<commit_message>
Lab 2 is complete
</commit_message>
<xml_diff>
--- a/Lab 2/Lab 2 Instructions.docx
+++ b/Lab 2/Lab 2 Instructions.docx
@@ -96,7 +96,7 @@
           <w:sz w:val="30"/>
           <w:szCs w:val="30"/>
         </w:rPr>
-        <w:t>The starter code can be found on GitHub, under Lab 2. The code is mostly written for you already, you should uncomment it bit by bit and observe what happens.</w:t>
+        <w:t>The starter code can be found on GitHub under Lab 2. The code is mostly written for you already, you should uncomment it bit by bit and observe what happens.</w:t>
       </w:r>
     </w:p>
     <w:p>
@@ -122,7 +122,7 @@
           <w:sz w:val="30"/>
           <w:szCs w:val="30"/>
         </w:rPr>
-        <w:t>The processor used in the Arduino UNO (the ATMEGA328) is built along the lines of the Harvard architecture.  In this architecture, the processor stores program code and program data/stack in separate memory spaces.  The memory addresses used for code may appear to overlap the memory addresses used for data or the stack, but there is no conflict since they are in separate memory spaces.</w:t>
+        <w:t xml:space="preserve">The processor used in the Arduino UNO (the ATMEGA328) is built along the lines of the Harvard architecture.  In this architecture, the processor stores program code and program data/stack in separate memory spaces.  </w:t>
       </w:r>
     </w:p>
     <w:p>
@@ -260,6 +260,7 @@
           <w:sz w:val="30"/>
           <w:szCs w:val="30"/>
         </w:rPr>
+        <w:lastRenderedPageBreak/>
         <w:t xml:space="preserve">The Flash (program code) and EEPROM (configuration data) are non-volatile meaning that their contents are preserved across power cycles.  The RAM is </w:t>
       </w:r>
       <w:proofErr w:type="gramStart"/>
@@ -328,7 +329,7 @@
           <w:sz w:val="30"/>
           <w:szCs w:val="30"/>
         </w:rPr>
-        <w:t>Find the section in the code labeled “Part 1” and uncomment it</w:t>
+        <w:t>Setup an Arduino in the simulator (no components necessary)</w:t>
       </w:r>
     </w:p>
     <w:p>
@@ -350,7 +351,26 @@
           <w:sz w:val="30"/>
           <w:szCs w:val="30"/>
         </w:rPr>
-        <w:t>Click run, and open the serial monitor</w:t>
+        <w:t xml:space="preserve">Find the section in the </w:t>
+      </w:r>
+      <w:hyperlink r:id="rId9" w:history="1">
+        <w:r>
+          <w:rPr>
+            <w:rStyle w:val="Hyperlink"/>
+            <w:rFonts w:ascii="Times New Roman" w:hAnsi="Times New Roman" w:cs="Times New Roman"/>
+            <w:sz w:val="30"/>
+            <w:szCs w:val="30"/>
+          </w:rPr>
+          <w:t>code</w:t>
+        </w:r>
+      </w:hyperlink>
+      <w:r>
+        <w:rPr>
+          <w:rFonts w:ascii="Times New Roman" w:hAnsi="Times New Roman" w:cs="Times New Roman"/>
+          <w:sz w:val="30"/>
+          <w:szCs w:val="30"/>
+        </w:rPr>
+        <w:t xml:space="preserve"> labeled “Part 1” and uncomment it</w:t>
       </w:r>
     </w:p>
     <w:p>
@@ -362,6 +382,28 @@
         </w:numPr>
         <w:rPr>
           <w:rFonts w:ascii="Times New Roman" w:hAnsi="Times New Roman" w:cs="Times New Roman"/>
+          <w:sz w:val="30"/>
+          <w:szCs w:val="30"/>
+        </w:rPr>
+      </w:pPr>
+      <w:r>
+        <w:rPr>
+          <w:rFonts w:ascii="Times New Roman" w:hAnsi="Times New Roman" w:cs="Times New Roman"/>
+          <w:sz w:val="30"/>
+          <w:szCs w:val="30"/>
+        </w:rPr>
+        <w:t>Click run, and open the serial monitor</w:t>
+      </w:r>
+    </w:p>
+    <w:p>
+      <w:pPr>
+        <w:pStyle w:val="ListParagraph"/>
+        <w:numPr>
+          <w:ilvl w:val="0"/>
+          <w:numId w:val="12"/>
+        </w:numPr>
+        <w:rPr>
+          <w:rFonts w:ascii="Times New Roman" w:hAnsi="Times New Roman" w:cs="Times New Roman"/>
           <w:b/>
           <w:bCs/>
           <w:sz w:val="30"/>
@@ -388,6 +430,18 @@
         </w:rPr>
         <w:t xml:space="preserve"> in the results section of your lab report</w:t>
       </w:r>
+    </w:p>
+    <w:p>
+      <w:pPr>
+        <w:pStyle w:val="ListParagraph"/>
+        <w:rPr>
+          <w:rFonts w:ascii="Times New Roman" w:hAnsi="Times New Roman" w:cs="Times New Roman"/>
+          <w:b/>
+          <w:bCs/>
+          <w:sz w:val="30"/>
+          <w:szCs w:val="30"/>
+        </w:rPr>
+      </w:pPr>
     </w:p>
     <w:p>
       <w:pPr>
@@ -619,7 +673,39 @@
           <w:sz w:val="30"/>
           <w:szCs w:val="30"/>
         </w:rPr>
-        <w:t>sections of the RAM to confirm our guesses at the end of part 2. Tinkercad limits the buffer size of the serial monitor, so this means that we cannot print the entire RAM in one go.</w:t>
+        <w:t xml:space="preserve">sections of the RAM to confirm our guesses at the end of part 2. Tinkercad limits the buffer size of the serial monitor, so this means that we cannot </w:t>
+      </w:r>
+      <w:r>
+        <w:rPr>
+          <w:rFonts w:ascii="Times New Roman" w:hAnsi="Times New Roman" w:cs="Times New Roman"/>
+          <w:sz w:val="30"/>
+          <w:szCs w:val="30"/>
+        </w:rPr>
+        <w:t>look at the</w:t>
+      </w:r>
+      <w:r>
+        <w:rPr>
+          <w:rFonts w:ascii="Times New Roman" w:hAnsi="Times New Roman" w:cs="Times New Roman"/>
+          <w:sz w:val="30"/>
+          <w:szCs w:val="30"/>
+        </w:rPr>
+        <w:t xml:space="preserve"> entire RAM </w:t>
+      </w:r>
+      <w:r>
+        <w:rPr>
+          <w:rFonts w:ascii="Times New Roman" w:hAnsi="Times New Roman" w:cs="Times New Roman"/>
+          <w:sz w:val="30"/>
+          <w:szCs w:val="30"/>
+        </w:rPr>
+        <w:t>at one time easily</w:t>
+      </w:r>
+      <w:r>
+        <w:rPr>
+          <w:rFonts w:ascii="Times New Roman" w:hAnsi="Times New Roman" w:cs="Times New Roman"/>
+          <w:sz w:val="30"/>
+          <w:szCs w:val="30"/>
+        </w:rPr>
+        <w:t>.</w:t>
       </w:r>
       <w:r>
         <w:rPr>
@@ -629,6 +715,15 @@
         </w:rPr>
         <w:t xml:space="preserve"> </w:t>
       </w:r>
+    </w:p>
+    <w:p>
+      <w:pPr>
+        <w:rPr>
+          <w:rFonts w:ascii="Times New Roman" w:hAnsi="Times New Roman" w:cs="Times New Roman"/>
+          <w:sz w:val="30"/>
+          <w:szCs w:val="30"/>
+        </w:rPr>
+      </w:pPr>
     </w:p>
     <w:p>
       <w:pPr>
@@ -835,6 +930,143 @@
     </w:p>
     <w:p>
       <w:pPr>
+        <w:rPr>
+          <w:rFonts w:ascii="Times New Roman" w:hAnsi="Times New Roman" w:cs="Times New Roman"/>
+          <w:sz w:val="30"/>
+          <w:szCs w:val="30"/>
+        </w:rPr>
+      </w:pPr>
+      <w:r>
+        <w:rPr>
+          <w:rFonts w:ascii="Times New Roman" w:hAnsi="Times New Roman" w:cs="Times New Roman"/>
+          <w:sz w:val="30"/>
+          <w:szCs w:val="30"/>
+        </w:rPr>
+        <w:t>The output will look something like this.</w:t>
+      </w:r>
+    </w:p>
+    <w:p>
+      <w:pPr>
+        <w:jc w:val="center"/>
+        <w:rPr>
+          <w:rFonts w:ascii="Times New Roman" w:hAnsi="Times New Roman" w:cs="Times New Roman"/>
+          <w:sz w:val="30"/>
+          <w:szCs w:val="30"/>
+        </w:rPr>
+      </w:pPr>
+      <w:r>
+        <w:rPr>
+          <w:noProof/>
+        </w:rPr>
+        <w:drawing>
+          <wp:inline distT="0" distB="0" distL="0" distR="0" wp14:anchorId="6CD48E92" wp14:editId="400DEE87">
+            <wp:extent cx="2482850" cy="2191385"/>
+            <wp:effectExtent l="0" t="0" r="0" b="0"/>
+            <wp:docPr id="1" name="Picture 1"/>
+            <wp:cNvGraphicFramePr>
+              <a:graphicFrameLocks xmlns:a="http://schemas.openxmlformats.org/drawingml/2006/main" noChangeAspect="1"/>
+            </wp:cNvGraphicFramePr>
+            <a:graphic xmlns:a="http://schemas.openxmlformats.org/drawingml/2006/main">
+              <a:graphicData uri="http://schemas.openxmlformats.org/drawingml/2006/picture">
+                <pic:pic xmlns:pic="http://schemas.openxmlformats.org/drawingml/2006/picture">
+                  <pic:nvPicPr>
+                    <pic:cNvPr id="0" name="Picture 1"/>
+                    <pic:cNvPicPr>
+                      <a:picLocks noChangeAspect="1" noChangeArrowheads="1"/>
+                    </pic:cNvPicPr>
+                  </pic:nvPicPr>
+                  <pic:blipFill>
+                    <a:blip r:embed="rId10">
+                      <a:extLst>
+                        <a:ext uri="{28A0092B-C50C-407E-A947-70E740481C1C}">
+                          <a14:useLocalDpi xmlns:a14="http://schemas.microsoft.com/office/drawing/2010/main" val="0"/>
+                        </a:ext>
+                      </a:extLst>
+                    </a:blip>
+                    <a:srcRect/>
+                    <a:stretch>
+                      <a:fillRect/>
+                    </a:stretch>
+                  </pic:blipFill>
+                  <pic:spPr bwMode="auto">
+                    <a:xfrm>
+                      <a:off x="0" y="0"/>
+                      <a:ext cx="2482850" cy="2191385"/>
+                    </a:xfrm>
+                    <a:prstGeom prst="rect">
+                      <a:avLst/>
+                    </a:prstGeom>
+                    <a:noFill/>
+                    <a:ln>
+                      <a:noFill/>
+                    </a:ln>
+                  </pic:spPr>
+                </pic:pic>
+              </a:graphicData>
+            </a:graphic>
+          </wp:inline>
+        </w:drawing>
+      </w:r>
+    </w:p>
+    <w:p>
+      <w:pPr>
+        <w:rPr>
+          <w:rFonts w:ascii="Times New Roman" w:hAnsi="Times New Roman" w:cs="Times New Roman"/>
+          <w:sz w:val="30"/>
+          <w:szCs w:val="30"/>
+        </w:rPr>
+      </w:pPr>
+      <w:r>
+        <w:rPr>
+          <w:rFonts w:ascii="Times New Roman" w:hAnsi="Times New Roman" w:cs="Times New Roman"/>
+          <w:sz w:val="30"/>
+          <w:szCs w:val="30"/>
+        </w:rPr>
+        <w:t xml:space="preserve"> </w:t>
+      </w:r>
+      <w:r>
+        <w:rPr>
+          <w:rFonts w:ascii="Times New Roman" w:hAnsi="Times New Roman" w:cs="Times New Roman"/>
+          <w:sz w:val="30"/>
+          <w:szCs w:val="30"/>
+        </w:rPr>
+        <w:t>The first row corresponds to memory addresses 0x200 through 0x20F. Thus, the memory address 0x</w:t>
+      </w:r>
+      <w:r>
+        <w:rPr>
+          <w:rFonts w:ascii="Times New Roman" w:hAnsi="Times New Roman" w:cs="Times New Roman"/>
+          <w:sz w:val="30"/>
+          <w:szCs w:val="30"/>
+        </w:rPr>
+        <w:t xml:space="preserve">2A0 is </w:t>
+      </w:r>
+      <w:r>
+        <w:rPr>
+          <w:rFonts w:ascii="Times New Roman" w:hAnsi="Times New Roman" w:cs="Times New Roman"/>
+          <w:sz w:val="30"/>
+          <w:szCs w:val="30"/>
+        </w:rPr>
+        <w:t xml:space="preserve">currently storing the integer </w:t>
+      </w:r>
+      <w:r>
+        <w:rPr>
+          <w:rFonts w:ascii="Times New Roman" w:hAnsi="Times New Roman" w:cs="Times New Roman"/>
+          <w:sz w:val="30"/>
+          <w:szCs w:val="30"/>
+        </w:rPr>
+        <w:t>4</w:t>
+      </w:r>
+      <w:r>
+        <w:rPr>
+          <w:rFonts w:ascii="Times New Roman" w:hAnsi="Times New Roman" w:cs="Times New Roman"/>
+          <w:sz w:val="30"/>
+          <w:szCs w:val="30"/>
+        </w:rPr>
+        <w:t>.</w:t>
+      </w:r>
+    </w:p>
+    <w:p>
+      <w:pPr>
         <w:pStyle w:val="ListParagraph"/>
         <w:numPr>
           <w:ilvl w:val="0"/>
@@ -914,10 +1146,29 @@
     </w:p>
     <w:p>
       <w:pPr>
+        <w:rPr>
+          <w:rFonts w:ascii="Times New Roman" w:hAnsi="Times New Roman" w:cs="Times New Roman"/>
+          <w:sz w:val="30"/>
+          <w:szCs w:val="30"/>
+        </w:rPr>
+      </w:pPr>
+    </w:p>
+    <w:p>
+      <w:pPr>
+        <w:rPr>
+          <w:rFonts w:ascii="Times New Roman" w:hAnsi="Times New Roman" w:cs="Times New Roman"/>
+          <w:sz w:val="30"/>
+          <w:szCs w:val="30"/>
+        </w:rPr>
+      </w:pPr>
+    </w:p>
+    <w:p>
+      <w:pPr>
         <w:pStyle w:val="Title"/>
         <w:jc w:val="center"/>
       </w:pPr>
       <w:r>
+        <w:lastRenderedPageBreak/>
         <w:t xml:space="preserve">Writing the </w:t>
       </w:r>
       <w:r>
@@ -972,7 +1223,7 @@
         </w:rPr>
         <w:t xml:space="preserve">found on </w:t>
       </w:r>
-      <w:hyperlink r:id="rId9" w:history="1">
+      <w:hyperlink r:id="rId11" w:history="1">
         <w:r>
           <w:rPr>
             <w:rStyle w:val="Hyperlink"/>
@@ -1023,7 +1274,7 @@
         </w:rPr>
         <w:t xml:space="preserve"> to </w:t>
       </w:r>
-      <w:hyperlink r:id="rId10" w:history="1">
+      <w:hyperlink r:id="rId12" w:history="1">
         <w:r>
           <w:rPr>
             <w:rStyle w:val="Hyperlink"/>

</xml_diff>